<commit_message>
feat: Add detailed instructions and template for DOCX generation with dynamic data
</commit_message>
<xml_diff>
--- a/templates/default-template.docx
+++ b/templates/default-template.docx
@@ -17,6 +17,21 @@
       <w:r>
         <w:rPr>
           <w:rFonts w:cstheme="minorHAnsi"/>
+          <w:b/>
+          <w:bCs/>
+          <w:sz w:val="28"/>
+          <w:szCs w:val="28"/>
+        </w:rPr>
+        <w:t xml:space="preserve"> {opportunity_header}</w:t>
+      </w:r>
+    </w:p>
+    <w:p>
+      <w:pPr>
+        <w:jc w:val="right"/>
+      </w:pPr>
+      <w:r>
+        <w:rPr>
+          <w:rFonts w:cstheme="minorHAnsi"/>
           <w:noProof/>
           <w:sz w:val="28"/>
           <w:szCs w:val="28"/>
@@ -24,13 +39,13 @@
         <mc:AlternateContent>
           <mc:Choice Requires="wps">
             <w:drawing>
-              <wp:anchor distT="0" distB="0" distL="114300" distR="114300" simplePos="0" relativeHeight="251659264" behindDoc="0" locked="0" layoutInCell="1" allowOverlap="1" wp14:anchorId="5DAD116D" wp14:editId="53826D5F">
+              <wp:anchor distT="0" distB="0" distL="114300" distR="114300" simplePos="0" relativeHeight="251659264" behindDoc="0" locked="0" layoutInCell="1" allowOverlap="1" wp14:anchorId="5DAD116D" wp14:editId="4AF8C120">
                 <wp:simplePos x="0" y="0"/>
                 <wp:positionH relativeFrom="margin">
                   <wp:posOffset>-38100</wp:posOffset>
                 </wp:positionH>
                 <wp:positionV relativeFrom="paragraph">
-                  <wp:posOffset>289560</wp:posOffset>
+                  <wp:posOffset>66040</wp:posOffset>
                 </wp:positionV>
                 <wp:extent cx="5905500" cy="0"/>
                 <wp:effectExtent l="0" t="0" r="0" b="0"/>
@@ -83,7 +98,7 @@
           </mc:Choice>
           <mc:Fallback>
             <w:pict>
-              <v:line w14:anchorId="6B7348C9" id="Straight Connector 1" o:spid="_x0000_s1026" style="position:absolute;flip:y;z-index:251659264;visibility:visible;mso-wrap-style:square;mso-width-percent:0;mso-height-percent:0;mso-wrap-distance-left:9pt;mso-wrap-distance-top:0;mso-wrap-distance-right:9pt;mso-wrap-distance-bottom:0;mso-position-horizontal:absolute;mso-position-horizontal-relative:margin;mso-position-vertical:absolute;mso-position-vertical-relative:text;mso-width-percent:0;mso-height-percent:0;mso-width-relative:page;mso-height-relative:page" from="-3pt,22.8pt" to="462pt,22.8pt" o:gfxdata="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" strokecolor="#a02b93 [3208]" strokeweight="1pt">
+              <v:line w14:anchorId="6583A1B4" id="Straight Connector 1" o:spid="_x0000_s1026" style="position:absolute;flip:y;z-index:251659264;visibility:visible;mso-wrap-style:square;mso-width-percent:0;mso-height-percent:0;mso-wrap-distance-left:9pt;mso-wrap-distance-top:0;mso-wrap-distance-right:9pt;mso-wrap-distance-bottom:0;mso-position-horizontal:absolute;mso-position-horizontal-relative:margin;mso-position-vertical:absolute;mso-position-vertical-relative:text;mso-width-percent:0;mso-height-percent:0;mso-width-relative:page;mso-height-relative:page" from="-3pt,5.2pt" to="462pt,5.2pt" o:gfxdata="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" strokecolor="#a02b93 [3208]" strokeweight="1pt">
                 <v:stroke joinstyle="miter"/>
                 <o:lock v:ext="edit" shapetype="f"/>
                 <w10:wrap anchorx="margin"/>
@@ -93,52 +108,7 @@
         </mc:AlternateContent>
       </w:r>
       <w:r>
-        <w:rPr>
-          <w:rFonts w:cstheme="minorHAnsi"/>
-          <w:b/>
-          <w:bCs/>
-          <w:sz w:val="28"/>
-          <w:szCs w:val="28"/>
-        </w:rPr>
-        <w:t xml:space="preserve"> {</w:t>
-      </w:r>
-      <w:proofErr w:type="spellStart"/>
-      <w:r>
-        <w:rPr>
-          <w:rFonts w:cstheme="minorHAnsi"/>
-          <w:b/>
-          <w:bCs/>
-          <w:sz w:val="28"/>
-          <w:szCs w:val="28"/>
-        </w:rPr>
-        <w:t>opportunity_header</w:t>
-      </w:r>
-      <w:proofErr w:type="spellEnd"/>
-      <w:r>
-        <w:rPr>
-          <w:rFonts w:cstheme="minorHAnsi"/>
-          <w:b/>
-          <w:bCs/>
-          <w:sz w:val="28"/>
-          <w:szCs w:val="28"/>
-        </w:rPr>
-        <w:t>}</w:t>
-      </w:r>
-    </w:p>
-    <w:p>
-      <w:pPr>
-        <w:jc w:val="right"/>
-      </w:pPr>
-      <w:r>
-        <w:t>{</w:t>
-      </w:r>
-      <w:proofErr w:type="spellStart"/>
-      <w:r>
-        <w:t>slp_code</w:t>
-      </w:r>
-      <w:proofErr w:type="spellEnd"/>
-      <w:r>
-        <w:t>}</w:t>
+        <w:t>{slp_code}</w:t>
       </w:r>
     </w:p>
     <w:p>
@@ -158,42 +128,14 @@
           <w:rFonts w:cstheme="minorHAnsi"/>
         </w:rPr>
         <w:br/>
-        <w:t>{</w:t>
-      </w:r>
-      <w:proofErr w:type="spellStart"/>
-      <w:r>
-        <w:rPr>
-          <w:rFonts w:cstheme="minorHAnsi"/>
-        </w:rPr>
-        <w:t>decision_maker_name</w:t>
-      </w:r>
-      <w:proofErr w:type="spellEnd"/>
-      <w:r>
-        <w:rPr>
-          <w:rFonts w:cstheme="minorHAnsi"/>
-        </w:rPr>
-        <w:t>}</w:t>
+        <w:t>{decision_maker_name}</w:t>
       </w:r>
       <w:r>
         <w:rPr>
           <w:rFonts w:cstheme="minorHAnsi"/>
         </w:rPr>
         <w:br/>
-        <w:t>{</w:t>
-      </w:r>
-      <w:proofErr w:type="spellStart"/>
-      <w:r>
-        <w:rPr>
-          <w:rFonts w:cstheme="minorHAnsi"/>
-        </w:rPr>
-        <w:t>decision_maker_position</w:t>
-      </w:r>
-      <w:proofErr w:type="spellEnd"/>
-      <w:r>
-        <w:rPr>
-          <w:rFonts w:cstheme="minorHAnsi"/>
-        </w:rPr>
-        <w:t>}</w:t>
+        <w:t>{decision_maker_position}</w:t>
       </w:r>
       <w:r>
         <w:rPr>
@@ -206,51 +148,511 @@
           <w:rFonts w:cstheme="minorHAnsi"/>
         </w:rPr>
         <w:br/>
-        <w:t>{</w:t>
-      </w:r>
-      <w:r>
-        <w:rPr>
-          <w:rFonts w:cstheme="minorHAnsi"/>
-        </w:rPr>
-        <w:t xml:space="preserve"> </w:t>
-      </w:r>
-      <w:proofErr w:type="spellStart"/>
-      <w:r>
-        <w:rPr>
-          <w:rFonts w:cstheme="minorHAnsi"/>
-        </w:rPr>
-        <w:t>client_company_name</w:t>
-      </w:r>
-      <w:proofErr w:type="spellEnd"/>
-      <w:r>
-        <w:rPr>
-          <w:rFonts w:cstheme="minorHAnsi"/>
-        </w:rPr>
-        <w:t>}</w:t>
+        <w:t>{client_company_name}</w:t>
       </w:r>
       <w:r>
         <w:rPr>
           <w:rFonts w:cstheme="minorHAnsi"/>
         </w:rPr>
         <w:br/>
-        <w:t>{</w:t>
+        <w:t>{client_company_name}</w:t>
       </w:r>
-      <w:proofErr w:type="spellStart"/>
+    </w:p>
+    <w:p/>
+    <w:p>
+      <w:r>
+        <w:t>Issued Date:</w:t>
+      </w:r>
+    </w:p>
+    <w:p>
       <w:r>
         <w:rPr>
           <w:rFonts w:cstheme="minorHAnsi"/>
+          <w:noProof/>
+          <w:sz w:val="28"/>
+          <w:szCs w:val="28"/>
         </w:rPr>
-        <w:t>client_company_name</w:t>
+        <mc:AlternateContent>
+          <mc:Choice Requires="wps">
+            <w:drawing>
+              <wp:anchor distT="0" distB="0" distL="114300" distR="114300" simplePos="0" relativeHeight="251661312" behindDoc="0" locked="0" layoutInCell="1" allowOverlap="1" wp14:anchorId="058DD12F" wp14:editId="0BA6F246">
+                <wp:simplePos x="0" y="0"/>
+                <wp:positionH relativeFrom="margin">
+                  <wp:align>center</wp:align>
+                </wp:positionH>
+                <wp:positionV relativeFrom="paragraph">
+                  <wp:posOffset>254635</wp:posOffset>
+                </wp:positionV>
+                <wp:extent cx="5905500" cy="0"/>
+                <wp:effectExtent l="0" t="0" r="0" b="0"/>
+                <wp:wrapNone/>
+                <wp:docPr id="696441646" name="Straight Connector 1"/>
+                <wp:cNvGraphicFramePr>
+                  <a:graphicFrameLocks xmlns:a="http://schemas.openxmlformats.org/drawingml/2006/main"/>
+                </wp:cNvGraphicFramePr>
+                <a:graphic xmlns:a="http://schemas.openxmlformats.org/drawingml/2006/main">
+                  <a:graphicData uri="http://schemas.microsoft.com/office/word/2010/wordprocessingShape">
+                    <wps:wsp>
+                      <wps:cNvCnPr>
+                        <a:cxnSpLocks/>
+                      </wps:cNvCnPr>
+                      <wps:spPr>
+                        <a:xfrm flipV="1">
+                          <a:off x="0" y="0"/>
+                          <a:ext cx="5905500" cy="0"/>
+                        </a:xfrm>
+                        <a:prstGeom prst="line">
+                          <a:avLst/>
+                        </a:prstGeom>
+                      </wps:spPr>
+                      <wps:style>
+                        <a:lnRef idx="2">
+                          <a:schemeClr val="accent5"/>
+                        </a:lnRef>
+                        <a:fillRef idx="0">
+                          <a:schemeClr val="accent5"/>
+                        </a:fillRef>
+                        <a:effectRef idx="1">
+                          <a:schemeClr val="accent5"/>
+                        </a:effectRef>
+                        <a:fontRef idx="minor">
+                          <a:schemeClr val="tx1"/>
+                        </a:fontRef>
+                      </wps:style>
+                      <wps:bodyPr/>
+                    </wps:wsp>
+                  </a:graphicData>
+                </a:graphic>
+                <wp14:sizeRelH relativeFrom="page">
+                  <wp14:pctWidth>0</wp14:pctWidth>
+                </wp14:sizeRelH>
+                <wp14:sizeRelV relativeFrom="page">
+                  <wp14:pctHeight>0</wp14:pctHeight>
+                </wp14:sizeRelV>
+              </wp:anchor>
+            </w:drawing>
+          </mc:Choice>
+          <mc:Fallback>
+            <w:pict>
+              <v:line w14:anchorId="71AD4CAF" id="Straight Connector 1" o:spid="_x0000_s1026" style="position:absolute;flip:y;z-index:251661312;visibility:visible;mso-wrap-style:square;mso-width-percent:0;mso-height-percent:0;mso-wrap-distance-left:9pt;mso-wrap-distance-top:0;mso-wrap-distance-right:9pt;mso-wrap-distance-bottom:0;mso-position-horizontal:center;mso-position-horizontal-relative:margin;mso-position-vertical:absolute;mso-position-vertical-relative:text;mso-width-percent:0;mso-height-percent:0;mso-width-relative:page;mso-height-relative:page" from="0,20.05pt" to="465pt,20.05pt" o:gfxdata="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" strokecolor="#a02b93 [3208]" strokeweight="1pt">
+                <v:stroke joinstyle="miter"/>
+                <o:lock v:ext="edit" shapetype="f"/>
+                <w10:wrap anchorx="margin"/>
+              </v:line>
+            </w:pict>
+          </mc:Fallback>
+        </mc:AlternateContent>
       </w:r>
-      <w:proofErr w:type="spellEnd"/>
       <w:r>
-        <w:rPr>
-          <w:rFonts w:cstheme="minorHAnsi"/>
-        </w:rPr>
-        <w:t>}</w:t>
+        <w:t>{created_at}</w:t>
+      </w:r>
+      <w:r>
+        <w:br/>
+      </w:r>
+      <w:r>
+        <w:br/>
+      </w:r>
+    </w:p>
+    <w:p>
+      <w:r>
+        <w:t xml:space="preserve">COST ESTIMATE: </w:t>
       </w:r>
     </w:p>
     <w:p/>
+    <w:tbl>
+      <w:tblPr>
+        <w:tblStyle w:val="TableGrid"/>
+        <w:tblW w:w="0" w:type="auto"/>
+        <w:tblLook w:val="04A0" w:firstRow="1" w:lastRow="0" w:firstColumn="1" w:lastColumn="0" w:noHBand="0" w:noVBand="1"/>
+      </w:tblPr>
+      <w:tblGrid>
+        <w:gridCol w:w="1637"/>
+        <w:gridCol w:w="2681"/>
+        <w:gridCol w:w="1357"/>
+        <w:gridCol w:w="1636"/>
+        <w:gridCol w:w="2039"/>
+      </w:tblGrid>
+      <w:tr>
+        <w:tc>
+          <w:tcPr>
+            <w:tcW w:w="889" w:type="dxa"/>
+          </w:tcPr>
+          <w:p>
+            <w:pPr>
+              <w:jc w:val="center"/>
+              <w:rPr>
+                <w:b/>
+                <w:bCs/>
+              </w:rPr>
+            </w:pPr>
+            <w:r>
+              <w:rPr>
+                <w:b/>
+                <w:bCs/>
+              </w:rPr>
+              <w:t>#</w:t>
+            </w:r>
+          </w:p>
+        </w:tc>
+        <w:tc>
+          <w:tcPr>
+            <w:tcW w:w="3084" w:type="dxa"/>
+          </w:tcPr>
+          <w:p>
+            <w:pPr>
+              <w:jc w:val="center"/>
+              <w:rPr>
+                <w:b/>
+                <w:bCs/>
+              </w:rPr>
+            </w:pPr>
+            <w:r>
+              <w:rPr>
+                <w:b/>
+                <w:bCs/>
+              </w:rPr>
+              <w:t>Item Description</w:t>
+            </w:r>
+          </w:p>
+        </w:tc>
+        <w:tc>
+          <w:tcPr>
+            <w:tcW w:w="1751" w:type="dxa"/>
+          </w:tcPr>
+          <w:p>
+            <w:pPr>
+              <w:jc w:val="center"/>
+              <w:rPr>
+                <w:b/>
+                <w:bCs/>
+              </w:rPr>
+            </w:pPr>
+            <w:r>
+              <w:rPr>
+                <w:b/>
+                <w:bCs/>
+              </w:rPr>
+              <w:t>Qty</w:t>
+            </w:r>
+          </w:p>
+        </w:tc>
+        <w:tc>
+          <w:tcPr>
+            <w:tcW w:w="1816" w:type="dxa"/>
+          </w:tcPr>
+          <w:p>
+            <w:pPr>
+              <w:jc w:val="center"/>
+              <w:rPr>
+                <w:b/>
+                <w:bCs/>
+              </w:rPr>
+            </w:pPr>
+            <w:r>
+              <w:rPr>
+                <w:b/>
+                <w:bCs/>
+              </w:rPr>
+              <w:t>Unit Price</w:t>
+            </w:r>
+          </w:p>
+        </w:tc>
+        <w:tc>
+          <w:tcPr>
+            <w:tcW w:w="1810" w:type="dxa"/>
+          </w:tcPr>
+          <w:p>
+            <w:pPr>
+              <w:jc w:val="center"/>
+              <w:rPr>
+                <w:b/>
+                <w:bCs/>
+              </w:rPr>
+            </w:pPr>
+            <w:r>
+              <w:rPr>
+                <w:b/>
+                <w:bCs/>
+              </w:rPr>
+              <w:t>Sub Total</w:t>
+            </w:r>
+          </w:p>
+        </w:tc>
+      </w:tr>
+      <w:tr>
+        <w:tc>
+          <w:tcPr>
+            <w:tcW w:w="889" w:type="dxa"/>
+          </w:tcPr>
+          <w:p>
+            <w:pPr>
+              <w:jc w:val="center"/>
+            </w:pPr>
+            <w:r>
+              <w:t>{#table}</w:t>
+            </w:r>
+            <w:r>
+              <w:t>{index}</w:t>
+            </w:r>
+          </w:p>
+        </w:tc>
+        <w:tc>
+          <w:tcPr>
+            <w:tcW w:w="3084" w:type="dxa"/>
+          </w:tcPr>
+          <w:p>
+            <w:pPr>
+              <w:jc w:val="center"/>
+            </w:pPr>
+            <w:r>
+              <w:t>{item_description}</w:t>
+            </w:r>
+          </w:p>
+        </w:tc>
+        <w:tc>
+          <w:tcPr>
+            <w:tcW w:w="1751" w:type="dxa"/>
+          </w:tcPr>
+          <w:p>
+            <w:pPr>
+              <w:jc w:val="center"/>
+            </w:pPr>
+            <w:r>
+              <w:t>{qty}</w:t>
+            </w:r>
+          </w:p>
+        </w:tc>
+        <w:tc>
+          <w:tcPr>
+            <w:tcW w:w="1816" w:type="dxa"/>
+          </w:tcPr>
+          <w:p>
+            <w:pPr>
+              <w:jc w:val="right"/>
+            </w:pPr>
+            <w:r>
+              <w:t>{unit_price}</w:t>
+            </w:r>
+          </w:p>
+        </w:tc>
+        <w:tc>
+          <w:tcPr>
+            <w:tcW w:w="1810" w:type="dxa"/>
+          </w:tcPr>
+          <w:p>
+            <w:pPr>
+              <w:jc w:val="right"/>
+            </w:pPr>
+            <w:r>
+              <w:t>{sub_total}</w:t>
+            </w:r>
+            <w:r>
+              <w:t>{/table}</w:t>
+            </w:r>
+          </w:p>
+        </w:tc>
+      </w:tr>
+      <w:tr>
+        <w:tc>
+          <w:tcPr>
+            <w:tcW w:w="7540" w:type="dxa"/>
+            <w:gridSpan w:val="4"/>
+          </w:tcPr>
+          <w:p>
+            <w:pPr>
+              <w:jc w:val="right"/>
+            </w:pPr>
+            <w:r>
+              <w:t>Total Cost</w:t>
+            </w:r>
+          </w:p>
+        </w:tc>
+        <w:tc>
+          <w:tcPr>
+            <w:tcW w:w="1810" w:type="dxa"/>
+          </w:tcPr>
+          <w:p>
+            <w:pPr>
+              <w:jc w:val="right"/>
+            </w:pPr>
+            <w:r>
+              <w:t>{</w:t>
+            </w:r>
+            <w:r>
+              <w:t>total</w:t>
+            </w:r>
+            <w:r>
+              <w:t>}</w:t>
+            </w:r>
+          </w:p>
+        </w:tc>
+      </w:tr>
+      <w:tr>
+        <w:tc>
+          <w:tcPr>
+            <w:tcW w:w="7540" w:type="dxa"/>
+            <w:gridSpan w:val="4"/>
+          </w:tcPr>
+          <w:p>
+            <w:pPr>
+              <w:jc w:val="right"/>
+            </w:pPr>
+            <w:r>
+              <w:t>Discount (%)</w:t>
+            </w:r>
+          </w:p>
+        </w:tc>
+        <w:tc>
+          <w:tcPr>
+            <w:tcW w:w="1810" w:type="dxa"/>
+          </w:tcPr>
+          <w:p>
+            <w:pPr>
+              <w:jc w:val="right"/>
+            </w:pPr>
+            <w:r>
+              <w:t>{discount_percent}</w:t>
+            </w:r>
+          </w:p>
+        </w:tc>
+      </w:tr>
+      <w:tr>
+        <w:tc>
+          <w:tcPr>
+            <w:tcW w:w="7540" w:type="dxa"/>
+            <w:gridSpan w:val="4"/>
+          </w:tcPr>
+          <w:p>
+            <w:pPr>
+              <w:jc w:val="right"/>
+            </w:pPr>
+            <w:r>
+              <w:t>Discount (Amount)</w:t>
+            </w:r>
+          </w:p>
+        </w:tc>
+        <w:tc>
+          <w:tcPr>
+            <w:tcW w:w="1810" w:type="dxa"/>
+          </w:tcPr>
+          <w:p>
+            <w:pPr>
+              <w:jc w:val="right"/>
+            </w:pPr>
+            <w:r>
+              <w:t>{discount_flat}</w:t>
+            </w:r>
+          </w:p>
+        </w:tc>
+      </w:tr>
+      <w:tr>
+        <w:tc>
+          <w:tcPr>
+            <w:tcW w:w="7540" w:type="dxa"/>
+            <w:gridSpan w:val="4"/>
+          </w:tcPr>
+          <w:p>
+            <w:pPr>
+              <w:jc w:val="right"/>
+            </w:pPr>
+            <w:r>
+              <w:t>Sub Total</w:t>
+            </w:r>
+          </w:p>
+        </w:tc>
+        <w:tc>
+          <w:tcPr>
+            <w:tcW w:w="1810" w:type="dxa"/>
+          </w:tcPr>
+          <w:p>
+            <w:pPr>
+              <w:jc w:val="right"/>
+            </w:pPr>
+            <w:r>
+              <w:t>{sub_total}</w:t>
+            </w:r>
+          </w:p>
+        </w:tc>
+      </w:tr>
+      <w:tr>
+        <w:tc>
+          <w:tcPr>
+            <w:tcW w:w="7540" w:type="dxa"/>
+            <w:gridSpan w:val="4"/>
+          </w:tcPr>
+          <w:p>
+            <w:pPr>
+              <w:jc w:val="right"/>
+            </w:pPr>
+            <w:r>
+              <w:t>VAT</w:t>
+            </w:r>
+          </w:p>
+        </w:tc>
+        <w:tc>
+          <w:tcPr>
+            <w:tcW w:w="1810" w:type="dxa"/>
+          </w:tcPr>
+          <w:p>
+            <w:pPr>
+              <w:jc w:val="right"/>
+            </w:pPr>
+            <w:r>
+              <w:t>{vat}</w:t>
+            </w:r>
+          </w:p>
+        </w:tc>
+      </w:tr>
+      <w:tr>
+        <w:tc>
+          <w:tcPr>
+            <w:tcW w:w="7540" w:type="dxa"/>
+            <w:gridSpan w:val="4"/>
+          </w:tcPr>
+          <w:p>
+            <w:pPr>
+              <w:jc w:val="right"/>
+            </w:pPr>
+            <w:r>
+              <w:t>TOTAL</w:t>
+            </w:r>
+          </w:p>
+        </w:tc>
+        <w:tc>
+          <w:tcPr>
+            <w:tcW w:w="1810" w:type="dxa"/>
+          </w:tcPr>
+          <w:p>
+            <w:pPr>
+              <w:jc w:val="right"/>
+            </w:pPr>
+            <w:r>
+              <w:t>{total}</w:t>
+            </w:r>
+          </w:p>
+        </w:tc>
+      </w:tr>
+    </w:tbl>
+    <w:p/>
+    <w:p/>
+    <w:p>
+      <w:r>
+        <w:br/>
+        <w:t>TERMS AND CONDITIONS:</w:t>
+      </w:r>
+      <w:r>
+        <w:br/>
+        <w:t>{terms_condition}</w:t>
+      </w:r>
+    </w:p>
+    <w:p/>
+    <w:p/>
+    <w:p/>
+    <w:p>
+      <w:r>
+        <w:t>{footer}</w:t>
+      </w:r>
+    </w:p>
     <w:sectPr>
       <w:headerReference w:type="default" r:id="rId7"/>
       <w:footerReference w:type="default" r:id="rId8"/>
@@ -299,18 +701,18 @@
         <w:sz w:val="20"/>
       </w:rPr>
       <w:drawing>
-        <wp:anchor distT="0" distB="0" distL="0" distR="0" simplePos="0" relativeHeight="251658240" behindDoc="1" locked="0" layoutInCell="1" allowOverlap="1" wp14:anchorId="19C05491" wp14:editId="0278FE5E">
+        <wp:anchor distT="0" distB="0" distL="0" distR="0" simplePos="0" relativeHeight="251658240" behindDoc="1" locked="0" layoutInCell="1" allowOverlap="1" wp14:anchorId="19C05491" wp14:editId="2109A463">
           <wp:simplePos x="0" y="0"/>
           <wp:positionH relativeFrom="page">
-            <wp:posOffset>493759</wp:posOffset>
+            <wp:posOffset>493395</wp:posOffset>
           </wp:positionH>
           <wp:positionV relativeFrom="page">
-            <wp:posOffset>9940671</wp:posOffset>
+            <wp:posOffset>9467850</wp:posOffset>
           </wp:positionV>
           <wp:extent cx="6574313" cy="549755"/>
-          <wp:effectExtent l="0" t="0" r="0" b="0"/>
+          <wp:effectExtent l="0" t="0" r="0" b="3175"/>
           <wp:wrapNone/>
-          <wp:docPr id="2" name="Image 2"/>
+          <wp:docPr id="218977622" name="Image 2"/>
           <wp:cNvGraphicFramePr>
             <a:graphicFrameLocks xmlns:a="http://schemas.openxmlformats.org/drawingml/2006/main"/>
           </wp:cNvGraphicFramePr>
@@ -339,6 +741,12 @@
               </pic:pic>
             </a:graphicData>
           </a:graphic>
+          <wp14:sizeRelH relativeFrom="margin">
+            <wp14:pctWidth>0</wp14:pctWidth>
+          </wp14:sizeRelH>
+          <wp14:sizeRelV relativeFrom="margin">
+            <wp14:pctHeight>0</wp14:pctHeight>
+          </wp14:sizeRelV>
         </wp:anchor>
       </w:drawing>
     </w:r>
@@ -393,7 +801,7 @@
           <wp:extent cx="1645864" cy="406915"/>
           <wp:effectExtent l="0" t="0" r="0" b="0"/>
           <wp:wrapNone/>
-          <wp:docPr id="1" name="Image 1"/>
+          <wp:docPr id="622348686" name="Image 1"/>
           <wp:cNvGraphicFramePr>
             <a:graphicFrameLocks xmlns:a="http://schemas.openxmlformats.org/drawingml/2006/main"/>
           </wp:cNvGraphicFramePr>
@@ -1513,6 +1921,62 @@
       <w14:ligatures w14:val="none"/>
     </w:rPr>
   </w:style>
+  <w:style w:type="paragraph" w:styleId="Header">
+    <w:name w:val="header"/>
+    <w:basedOn w:val="Normal"/>
+    <w:link w:val="HeaderChar"/>
+    <w:uiPriority w:val="99"/>
+    <w:unhideWhenUsed/>
+    <w:rsid w:val="008C67DE"/>
+    <w:pPr>
+      <w:tabs>
+        <w:tab w:val="center" w:pos="4680"/>
+        <w:tab w:val="right" w:pos="9360"/>
+      </w:tabs>
+    </w:pPr>
+  </w:style>
+  <w:style w:type="character" w:customStyle="1" w:styleId="HeaderChar">
+    <w:name w:val="Header Char"/>
+    <w:basedOn w:val="DefaultParagraphFont"/>
+    <w:link w:val="Header"/>
+    <w:uiPriority w:val="99"/>
+    <w:rsid w:val="008C67DE"/>
+    <w:rPr>
+      <w:rFonts w:ascii="Arial MT" w:eastAsia="Arial MT" w:hAnsi="Arial MT" w:cs="Arial MT"/>
+      <w:kern w:val="0"/>
+      <w:sz w:val="22"/>
+      <w:szCs w:val="22"/>
+      <w14:ligatures w14:val="none"/>
+    </w:rPr>
+  </w:style>
+  <w:style w:type="paragraph" w:styleId="Footer">
+    <w:name w:val="footer"/>
+    <w:basedOn w:val="Normal"/>
+    <w:link w:val="FooterChar"/>
+    <w:uiPriority w:val="99"/>
+    <w:unhideWhenUsed/>
+    <w:rsid w:val="008C67DE"/>
+    <w:pPr>
+      <w:tabs>
+        <w:tab w:val="center" w:pos="4680"/>
+        <w:tab w:val="right" w:pos="9360"/>
+      </w:tabs>
+    </w:pPr>
+  </w:style>
+  <w:style w:type="character" w:customStyle="1" w:styleId="FooterChar">
+    <w:name w:val="Footer Char"/>
+    <w:basedOn w:val="DefaultParagraphFont"/>
+    <w:link w:val="Footer"/>
+    <w:uiPriority w:val="99"/>
+    <w:rsid w:val="008C67DE"/>
+    <w:rPr>
+      <w:rFonts w:ascii="Arial MT" w:eastAsia="Arial MT" w:hAnsi="Arial MT" w:cs="Arial MT"/>
+      <w:kern w:val="0"/>
+      <w:sz w:val="22"/>
+      <w:szCs w:val="22"/>
+      <w14:ligatures w14:val="none"/>
+    </w:rPr>
+  </w:style>
 </w:styles>
 </file>
 

</xml_diff>